<commit_message>
Adding 2.2.5 and 2.2.4 Release Notes for CloudStack.
</commit_message>
<xml_diff>
--- a/docs/2.2/CloudStack2.2.4ReleaseNotes.docx
+++ b/docs/2.2/CloudStack2.2.4ReleaseNotes.docx
@@ -11,8 +11,6 @@
       <w:pPr>
         <w:pStyle w:val="Title"/>
       </w:pPr>
-      <w:bookmarkStart w:id="0" w:name="_GoBack"/>
-      <w:bookmarkEnd w:id="0"/>
     </w:p>
     <w:p>
       <w:pPr>
@@ -23,19 +21,15 @@
       <w:pPr>
         <w:pStyle w:val="Title"/>
       </w:pPr>
-      <w:proofErr w:type="spellStart"/>
       <w:r>
         <w:t>Cloud.com</w:t>
       </w:r>
-      <w:proofErr w:type="spellEnd"/>
       <w:r>
         <w:t xml:space="preserve"> </w:t>
       </w:r>
-      <w:proofErr w:type="spellStart"/>
       <w:r>
         <w:t>CloudStack</w:t>
       </w:r>
-      <w:proofErr w:type="spellEnd"/>
       <w:r>
         <w:t xml:space="preserve"> </w:t>
       </w:r>
@@ -243,7 +237,6 @@
       </w:pPr>
     </w:p>
     <w:p>
-      <w:proofErr w:type="gramStart"/>
       <w:r>
         <w:t>© 2010</w:t>
       </w:r>
@@ -253,17 +246,11 @@
       <w:r>
         <w:t xml:space="preserve"> </w:t>
       </w:r>
-      <w:proofErr w:type="spellStart"/>
       <w:r>
         <w:t>Cloud.com</w:t>
       </w:r>
-      <w:proofErr w:type="spellEnd"/>
-      <w:r>
-        <w:t xml:space="preserve"> Inc.</w:t>
-      </w:r>
-      <w:proofErr w:type="gramEnd"/>
-      <w:r>
-        <w:t xml:space="preserve"> All rights reserved</w:t>
+      <w:r>
+        <w:t xml:space="preserve"> Inc. All rights reserved</w:t>
       </w:r>
       <w:r>
         <w:t xml:space="preserve">. Specifications are subject to change without notice. The </w:t>
@@ -278,15 +265,7 @@
         <w:t>Cloud.com</w:t>
       </w:r>
       <w:r>
-        <w:t xml:space="preserve">, Hypervisor Attached Storage, HAS, Hypervisor Aware Network, HAN, and </w:t>
-      </w:r>
-      <w:proofErr w:type="spellStart"/>
-      <w:r>
-        <w:t>VMSync</w:t>
-      </w:r>
-      <w:proofErr w:type="spellEnd"/>
-      <w:r>
-        <w:t xml:space="preserve"> are trademarks or registered trademarks of </w:t>
+        <w:t xml:space="preserve">, Hypervisor Attached Storage, HAS, Hypervisor Aware Network, HAN, and VMSync are trademarks or registered trademarks of </w:t>
       </w:r>
       <w:r>
         <w:t>Cloud.com</w:t>
@@ -2128,12 +2107,12 @@
       <w:pPr>
         <w:pStyle w:val="Heading1"/>
       </w:pPr>
-      <w:bookmarkStart w:id="1" w:name="_Toc293607019"/>
+      <w:bookmarkStart w:id="0" w:name="_Toc293607019"/>
       <w:r>
         <w:lastRenderedPageBreak/>
         <w:t>Overview</w:t>
       </w:r>
-      <w:bookmarkEnd w:id="1"/>
+      <w:bookmarkEnd w:id="0"/>
     </w:p>
     <w:p>
       <w:r>
@@ -2151,19 +2130,15 @@
       <w:r>
         <w:t xml:space="preserve">release of the </w:t>
       </w:r>
-      <w:proofErr w:type="spellStart"/>
       <w:r>
         <w:t>Cloud.com</w:t>
       </w:r>
-      <w:proofErr w:type="spellEnd"/>
       <w:r>
         <w:t xml:space="preserve"> </w:t>
       </w:r>
-      <w:proofErr w:type="spellStart"/>
       <w:r>
         <w:t>CloudStack</w:t>
       </w:r>
-      <w:proofErr w:type="spellEnd"/>
       <w:r>
         <w:t xml:space="preserve">.  </w:t>
       </w:r>
@@ -2272,55 +2247,23 @@
     </w:p>
     <w:p>
       <w:r>
-        <w:t xml:space="preserve">We would like to hear your feedback.  You may submit feedback to us at </w:t>
-      </w:r>
-      <w:proofErr w:type="spellStart"/>
-      <w:r>
-        <w:t>support@cloud.com</w:t>
-      </w:r>
-      <w:proofErr w:type="spellEnd"/>
-      <w:r>
-        <w:t>.</w:t>
+        <w:t>We would like to hear your feedback.  You may submit feedback to us at support@cloud.com.</w:t>
       </w:r>
     </w:p>
     <w:p>
       <w:pPr>
         <w:pStyle w:val="Heading1"/>
       </w:pPr>
-      <w:bookmarkStart w:id="2" w:name="_Toc293607020"/>
+      <w:bookmarkStart w:id="1" w:name="_Toc293607020"/>
       <w:r>
         <w:lastRenderedPageBreak/>
         <w:t>2.2.4</w:t>
       </w:r>
-      <w:bookmarkEnd w:id="2"/>
-    </w:p>
-    <w:p>
-      <w:r>
-        <w:t xml:space="preserve">Important: the behavior of storage allocation is more conservative in 2.2.4 than in 2.1.7 and prior releases or 2.2.0-2.2.3. The </w:t>
-      </w:r>
-      <w:proofErr w:type="spellStart"/>
-      <w:r>
-        <w:t>CloudStack</w:t>
-      </w:r>
-      <w:proofErr w:type="spellEnd"/>
-      <w:r>
-        <w:t xml:space="preserve"> will no longer create volumes on primary storage resources that have a storage percentage used higher than that defined by "</w:t>
-      </w:r>
-      <w:proofErr w:type="spellStart"/>
-      <w:r>
-        <w:t>storage.capacity.threshold</w:t>
-      </w:r>
-      <w:proofErr w:type="spellEnd"/>
-      <w:r>
-        <w:t xml:space="preserve">" in global configuration. Previously the </w:t>
-      </w:r>
-      <w:proofErr w:type="spellStart"/>
-      <w:r>
-        <w:t>CloudStack</w:t>
-      </w:r>
-      <w:proofErr w:type="spellEnd"/>
-      <w:r>
-        <w:t xml:space="preserve"> would allocate a primary storage resource up to 100% full. This space reservation is required as a fix to cases where snapshots of VMs could not be taken when the storage had been allocated to 100% full. The use of a threshold setting allows the administrator to reserve space for snapshots in progress for existing volumes. </w:t>
+      <w:bookmarkEnd w:id="1"/>
+    </w:p>
+    <w:p>
+      <w:r>
+        <w:t xml:space="preserve">Important: the behavior of storage allocation is more conservative in 2.2.4 than in 2.1.7 and prior releases or 2.2.0-2.2.3. The CloudStack will no longer create volumes on primary storage resources that have a storage percentage used higher than that defined by "storage.capacity.threshold" in global configuration. Previously the CloudStack would allocate a primary storage resource up to 100% full. This space reservation is required as a fix to cases where snapshots of VMs could not be taken when the storage had been allocated to 100% full. The use of a threshold setting allows the administrator to reserve space for snapshots in progress for existing volumes. </w:t>
       </w:r>
       <w:r>
         <w:rPr>
@@ -2330,34 +2273,18 @@
         <w:t xml:space="preserve">Deployments with primary storage that is close to full should examine the value of this parameter before upgrading. </w:t>
       </w:r>
       <w:r>
-        <w:t xml:space="preserve">If all primary storage resources are </w:t>
-      </w:r>
-      <w:proofErr w:type="gramStart"/>
-      <w:r>
-        <w:t>more full</w:t>
-      </w:r>
-      <w:proofErr w:type="gramEnd"/>
-      <w:r>
-        <w:t xml:space="preserve"> than </w:t>
-      </w:r>
-      <w:proofErr w:type="spellStart"/>
-      <w:r>
-        <w:t>storage.capacity.threshold</w:t>
-      </w:r>
-      <w:proofErr w:type="spellEnd"/>
-      <w:r>
-        <w:t xml:space="preserve"> no new volumes can be created after upgrade.</w:t>
+        <w:t>If all primary storage resources are more full than storage.capacity.threshold no new volumes can be created after upgrade.</w:t>
       </w:r>
     </w:p>
     <w:p>
       <w:pPr>
         <w:pStyle w:val="Heading2"/>
       </w:pPr>
-      <w:bookmarkStart w:id="3" w:name="_Toc293607021"/>
+      <w:bookmarkStart w:id="2" w:name="_Toc293607021"/>
       <w:r>
         <w:t>Issues Fixed in 2.2.4</w:t>
       </w:r>
-      <w:bookmarkEnd w:id="3"/>
+      <w:bookmarkEnd w:id="2"/>
     </w:p>
     <w:tbl>
       <w:tblPr>
@@ -2562,21 +2489,8 @@
             <w:tcW w:w="7290" w:type="dxa"/>
           </w:tcPr>
           <w:p>
-            <w:proofErr w:type="spellStart"/>
-            <w:r>
-              <w:t>KVM</w:t>
-            </w:r>
-            <w:proofErr w:type="spellEnd"/>
-            <w:r>
-              <w:t xml:space="preserve">: </w:t>
-            </w:r>
-            <w:proofErr w:type="spellStart"/>
-            <w:r>
-              <w:t>Userdata</w:t>
-            </w:r>
-            <w:proofErr w:type="spellEnd"/>
-            <w:r>
-              <w:t xml:space="preserve"> and instance metadata now work correctly.</w:t>
+            <w:r>
+              <w:t>KVM: Userdata and instance metadata now work correctly.</w:t>
             </w:r>
           </w:p>
         </w:tc>
@@ -2686,13 +2600,8 @@
             <w:tcW w:w="7290" w:type="dxa"/>
           </w:tcPr>
           <w:p>
-            <w:proofErr w:type="spellStart"/>
-            <w:r>
-              <w:t>XenServer</w:t>
-            </w:r>
-            <w:proofErr w:type="spellEnd"/>
-            <w:r>
-              <w:t>: the network throttling values are now correctly applied.</w:t>
+            <w:r>
+              <w:t>XenServer: the network throttling values are now correctly applied.</w:t>
             </w:r>
           </w:p>
         </w:tc>
@@ -2713,15 +2622,8 @@
             <w:tcW w:w="7290" w:type="dxa"/>
           </w:tcPr>
           <w:p>
-            <w:proofErr w:type="spellStart"/>
-            <w:proofErr w:type="gramStart"/>
-            <w:r>
-              <w:t>vSphere</w:t>
-            </w:r>
-            <w:proofErr w:type="spellEnd"/>
-            <w:proofErr w:type="gramEnd"/>
-            <w:r>
-              <w:t>: a reboot of a guest VM will first attempt a soft shutdown.  If that fails a hard shutdown (power off) will be performed.</w:t>
+            <w:r>
+              <w:t>vSphere: a reboot of a guest VM will first attempt a soft shutdown.  If that fails a hard shutdown (power off) will be performed.</w:t>
             </w:r>
           </w:p>
         </w:tc>
@@ -2831,15 +2733,7 @@
           </w:tcPr>
           <w:p>
             <w:r>
-              <w:t xml:space="preserve">Performance of the </w:t>
-            </w:r>
-            <w:proofErr w:type="spellStart"/>
-            <w:r>
-              <w:t>listVirtualMachines</w:t>
-            </w:r>
-            <w:proofErr w:type="spellEnd"/>
-            <w:r>
-              <w:t xml:space="preserve"> API call in the presence of many VMs has been improved significantly.</w:t>
+              <w:t>Performance of the listVirtualMachines API call in the presence of many VMs has been improved significantly.</w:t>
             </w:r>
           </w:p>
         </w:tc>
@@ -2860,15 +2754,8 @@
             <w:tcW w:w="7290" w:type="dxa"/>
           </w:tcPr>
           <w:p>
-            <w:proofErr w:type="spellStart"/>
-            <w:proofErr w:type="gramStart"/>
-            <w:r>
-              <w:t>vSphere</w:t>
-            </w:r>
-            <w:proofErr w:type="spellEnd"/>
-            <w:proofErr w:type="gramEnd"/>
-            <w:r>
-              <w:t>: Attaching an ISO works correctly.</w:t>
+            <w:r>
+              <w:t>vSphere: Attaching an ISO works correctly.</w:t>
             </w:r>
           </w:p>
         </w:tc>
@@ -2890,15 +2777,7 @@
           </w:tcPr>
           <w:p>
             <w:r>
-              <w:t xml:space="preserve">A security issue that could allow end users to </w:t>
-            </w:r>
-            <w:proofErr w:type="gramStart"/>
-            <w:r>
-              <w:t>snapshot</w:t>
-            </w:r>
-            <w:proofErr w:type="gramEnd"/>
-            <w:r>
-              <w:t xml:space="preserve"> another user's volume has been fixed.</w:t>
+              <w:t>A security issue that could allow end users to snapshot another user's volume has been fixed.</w:t>
             </w:r>
           </w:p>
         </w:tc>
@@ -2919,45 +2798,8 @@
             <w:tcW w:w="7290" w:type="dxa"/>
           </w:tcPr>
           <w:p>
-            <w:proofErr w:type="spellStart"/>
-            <w:r>
-              <w:t>XenServer</w:t>
-            </w:r>
-            <w:proofErr w:type="spellEnd"/>
-            <w:r>
-              <w:t xml:space="preserve">: a stop </w:t>
-            </w:r>
-            <w:proofErr w:type="spellStart"/>
-            <w:r>
-              <w:t>VM</w:t>
-            </w:r>
-            <w:proofErr w:type="spellEnd"/>
-            <w:r>
-              <w:t xml:space="preserve"> request will forcefully stop the </w:t>
-            </w:r>
-            <w:proofErr w:type="spellStart"/>
-            <w:r>
-              <w:t>VM</w:t>
-            </w:r>
-            <w:proofErr w:type="spellEnd"/>
-            <w:r>
-              <w:t xml:space="preserve"> even if </w:t>
-            </w:r>
-            <w:proofErr w:type="spellStart"/>
-            <w:r>
-              <w:t>qemu</w:t>
-            </w:r>
-            <w:proofErr w:type="spellEnd"/>
-            <w:r>
-              <w:t xml:space="preserve"> has crashed on the </w:t>
-            </w:r>
-            <w:proofErr w:type="spellStart"/>
-            <w:r>
-              <w:t>XenServer</w:t>
-            </w:r>
-            <w:proofErr w:type="spellEnd"/>
-            <w:r>
-              <w:t xml:space="preserve"> host.</w:t>
+            <w:r>
+              <w:t>XenServer: a stop VM request will forcefully stop the VM even if qemu has crashed on the XenServer host.</w:t>
             </w:r>
           </w:p>
         </w:tc>
@@ -3066,15 +2908,8 @@
             <w:tcW w:w="7290" w:type="dxa"/>
           </w:tcPr>
           <w:p>
-            <w:proofErr w:type="spellStart"/>
-            <w:proofErr w:type="gramStart"/>
-            <w:r>
-              <w:t>vSphere</w:t>
-            </w:r>
-            <w:proofErr w:type="spellEnd"/>
-            <w:proofErr w:type="gramEnd"/>
-            <w:r>
-              <w:t>: network bandwidth limiting works correctly.</w:t>
+            <w:r>
+              <w:t>vSphere: network bandwidth limiting works correctly.</w:t>
             </w:r>
           </w:p>
         </w:tc>
@@ -3096,15 +2931,8 @@
             <w:tcW w:w="7290" w:type="dxa"/>
           </w:tcPr>
           <w:p>
-            <w:proofErr w:type="spellStart"/>
-            <w:proofErr w:type="gramStart"/>
-            <w:r>
-              <w:t>vSphere</w:t>
-            </w:r>
-            <w:proofErr w:type="spellEnd"/>
-            <w:proofErr w:type="gramEnd"/>
-            <w:r>
-              <w:t>: user data and instance metadata now work correctly.</w:t>
+            <w:r>
+              <w:t>vSphere: user data and instance metadata now work correctly.</w:t>
             </w:r>
           </w:p>
         </w:tc>
@@ -3125,13 +2953,8 @@
             <w:tcW w:w="7290" w:type="dxa"/>
           </w:tcPr>
           <w:p>
-            <w:proofErr w:type="spellStart"/>
-            <w:r>
-              <w:t>XenServer</w:t>
-            </w:r>
-            <w:proofErr w:type="spellEnd"/>
-            <w:r>
-              <w:t>: local storage now works correctly.</w:t>
+            <w:r>
+              <w:t>XenServer: local storage now works correctly.</w:t>
             </w:r>
           </w:p>
         </w:tc>
@@ -3251,11 +3074,11 @@
       <w:pPr>
         <w:pStyle w:val="Heading2"/>
       </w:pPr>
-      <w:bookmarkStart w:id="4" w:name="_Toc293607022"/>
+      <w:bookmarkStart w:id="3" w:name="_Toc293607022"/>
       <w:r>
         <w:t>New Features in 2.2.4</w:t>
       </w:r>
-      <w:bookmarkEnd w:id="4"/>
+      <w:bookmarkEnd w:id="3"/>
     </w:p>
     <w:tbl>
       <w:tblPr>
@@ -3307,172 +3130,159 @@
           </w:tcPr>
           <w:p>
             <w:r>
+              <w:t>The listTemplates API call will return an MD5 sum of the template.</w:t>
+            </w:r>
+          </w:p>
+        </w:tc>
+      </w:tr>
+      <w:tr>
+        <w:tc>
+          <w:tcPr>
+            <w:tcW w:w="1530" w:type="dxa"/>
+          </w:tcPr>
+          <w:p>
+            <w:r>
+              <w:t>3316</w:t>
+            </w:r>
+          </w:p>
+        </w:tc>
+        <w:tc>
+          <w:tcPr>
+            <w:tcW w:w="7290" w:type="dxa"/>
+          </w:tcPr>
+          <w:p>
+            <w:r>
+              <w:t>Virtual machines may be manually live-migrated by the administrator.  The administrator may pick a VM and the host that the VM should be placed on.</w:t>
+            </w:r>
+          </w:p>
+        </w:tc>
+      </w:tr>
+      <w:tr>
+        <w:tc>
+          <w:tcPr>
+            <w:tcW w:w="1530" w:type="dxa"/>
+          </w:tcPr>
+          <w:p>
+            <w:r>
+              <w:t>8831</w:t>
+            </w:r>
+          </w:p>
+        </w:tc>
+        <w:tc>
+          <w:tcPr>
+            <w:tcW w:w="7290" w:type="dxa"/>
+          </w:tcPr>
+          <w:p>
+            <w:r>
+              <w:t>A network may be dedicated to a domain.  Only users in that domain and its children will have access to the network.</w:t>
+            </w:r>
+          </w:p>
+        </w:tc>
+      </w:tr>
+      <w:tr>
+        <w:tc>
+          <w:tcPr>
+            <w:tcW w:w="1530" w:type="dxa"/>
+          </w:tcPr>
+          <w:p>
+            <w:r>
+              <w:t>8945</w:t>
+            </w:r>
+          </w:p>
+        </w:tc>
+        <w:tc>
+          <w:tcPr>
+            <w:tcW w:w="7290" w:type="dxa"/>
+          </w:tcPr>
+          <w:p>
+            <w:r>
+              <w:t xml:space="preserve">The global configuration parameter default.page.limit has been added.  This sets the maximum number of results that will be returned by list* API calls.  Default is 500. </w:t>
+            </w:r>
+          </w:p>
+        </w:tc>
+      </w:tr>
+      <w:tr>
+        <w:tc>
+          <w:tcPr>
+            <w:tcW w:w="1530" w:type="dxa"/>
+          </w:tcPr>
+          <w:p>
+            <w:r>
+              <w:t>9098</w:t>
+            </w:r>
+          </w:p>
+        </w:tc>
+        <w:tc>
+          <w:tcPr>
+            <w:tcW w:w="7290" w:type="dxa"/>
+          </w:tcPr>
+          <w:p>
+            <w:r>
+              <w:t>The UI has been changed to provide clearer monitoring of snapshot progress.</w:t>
+            </w:r>
+          </w:p>
+        </w:tc>
+      </w:tr>
+      <w:tr>
+        <w:tc>
+          <w:tcPr>
+            <w:tcW w:w="1530" w:type="dxa"/>
+          </w:tcPr>
+          <w:p>
+            <w:r>
+              <w:t>9635</w:t>
+            </w:r>
+          </w:p>
+        </w:tc>
+        <w:tc>
+          <w:tcPr>
+            <w:tcW w:w="7290" w:type="dxa"/>
+          </w:tcPr>
+          <w:p>
+            <w:r>
+              <w:t>The Java process's heap size has been increased from 128 MB to 1024 MB.</w:t>
+            </w:r>
+          </w:p>
+        </w:tc>
+      </w:tr>
+      <w:tr>
+        <w:tc>
+          <w:tcPr>
+            <w:tcW w:w="1530" w:type="dxa"/>
+          </w:tcPr>
+          <w:p>
+            <w:r>
+              <w:t>9653</w:t>
+            </w:r>
+          </w:p>
+        </w:tc>
+        <w:tc>
+          <w:tcPr>
+            <w:tcW w:w="7290" w:type="dxa"/>
+          </w:tcPr>
+          <w:p>
+            <w:r>
+              <w:t>Tagged pr</w:t>
+            </w:r>
+            <w:r>
+              <w:t>iva</w:t>
+            </w:r>
+            <w:bookmarkStart w:id="4" w:name="_GoBack"/>
+            <w:bookmarkEnd w:id="4"/>
+            <w:r>
+              <w:t>te network is now supported</w:t>
+            </w:r>
+            <w:r>
+              <w:t xml:space="preserve"> in VMware</w:t>
+            </w:r>
+            <w:r>
+              <w:t xml:space="preserve">. </w:t>
+            </w:r>
+            <w:r>
               <w:t xml:space="preserve">The </w:t>
             </w:r>
-            <w:proofErr w:type="spellStart"/>
-            <w:r>
-              <w:t>listTemplates</w:t>
-            </w:r>
-            <w:proofErr w:type="spellEnd"/>
-            <w:r>
-              <w:t xml:space="preserve"> API call will return an MD5 sum of the template.</w:t>
-            </w:r>
-          </w:p>
-        </w:tc>
-      </w:tr>
-      <w:tr>
-        <w:tc>
-          <w:tcPr>
-            <w:tcW w:w="1530" w:type="dxa"/>
-          </w:tcPr>
-          <w:p>
-            <w:r>
-              <w:t>3316</w:t>
-            </w:r>
-          </w:p>
-        </w:tc>
-        <w:tc>
-          <w:tcPr>
-            <w:tcW w:w="7290" w:type="dxa"/>
-          </w:tcPr>
-          <w:p>
-            <w:r>
-              <w:t>Virtual machines may be manually live-migrated by the administrator.  The administrator may pick a VM and the host that the VM should be placed on.</w:t>
-            </w:r>
-          </w:p>
-        </w:tc>
-      </w:tr>
-      <w:tr>
-        <w:tc>
-          <w:tcPr>
-            <w:tcW w:w="1530" w:type="dxa"/>
-          </w:tcPr>
-          <w:p>
-            <w:r>
-              <w:t>8831</w:t>
-            </w:r>
-          </w:p>
-        </w:tc>
-        <w:tc>
-          <w:tcPr>
-            <w:tcW w:w="7290" w:type="dxa"/>
-          </w:tcPr>
-          <w:p>
-            <w:r>
-              <w:t>A network may be dedicated to a domain.  Only users in that domain and its children will have access to the network.</w:t>
-            </w:r>
-          </w:p>
-        </w:tc>
-      </w:tr>
-      <w:tr>
-        <w:tc>
-          <w:tcPr>
-            <w:tcW w:w="1530" w:type="dxa"/>
-          </w:tcPr>
-          <w:p>
-            <w:r>
-              <w:t>8945</w:t>
-            </w:r>
-          </w:p>
-        </w:tc>
-        <w:tc>
-          <w:tcPr>
-            <w:tcW w:w="7290" w:type="dxa"/>
-          </w:tcPr>
-          <w:p>
-            <w:r>
-              <w:t xml:space="preserve">The global configuration parameter </w:t>
-            </w:r>
-            <w:proofErr w:type="spellStart"/>
-            <w:r>
-              <w:t>default.page.limit</w:t>
-            </w:r>
-            <w:proofErr w:type="spellEnd"/>
-            <w:r>
-              <w:t xml:space="preserve"> has been added.  This sets the maximum number of results that will be returned by list* API calls.  Default is 500. </w:t>
-            </w:r>
-          </w:p>
-        </w:tc>
-      </w:tr>
-      <w:tr>
-        <w:tc>
-          <w:tcPr>
-            <w:tcW w:w="1530" w:type="dxa"/>
-          </w:tcPr>
-          <w:p>
-            <w:r>
-              <w:t>9098</w:t>
-            </w:r>
-          </w:p>
-        </w:tc>
-        <w:tc>
-          <w:tcPr>
-            <w:tcW w:w="7290" w:type="dxa"/>
-          </w:tcPr>
-          <w:p>
-            <w:r>
-              <w:t>The UI has been changed to provide clearer monitoring of snapshot progress.</w:t>
-            </w:r>
-          </w:p>
-        </w:tc>
-      </w:tr>
-      <w:tr>
-        <w:tc>
-          <w:tcPr>
-            <w:tcW w:w="1530" w:type="dxa"/>
-          </w:tcPr>
-          <w:p>
-            <w:r>
-              <w:t>9635</w:t>
-            </w:r>
-          </w:p>
-        </w:tc>
-        <w:tc>
-          <w:tcPr>
-            <w:tcW w:w="7290" w:type="dxa"/>
-          </w:tcPr>
-          <w:p>
-            <w:r>
-              <w:t>The Java process's heap size has been increased from 128 MB to 1024 MB.</w:t>
-            </w:r>
-          </w:p>
-        </w:tc>
-      </w:tr>
-      <w:tr>
-        <w:tc>
-          <w:tcPr>
-            <w:tcW w:w="1530" w:type="dxa"/>
-          </w:tcPr>
-          <w:p>
-            <w:r>
-              <w:t>9653</w:t>
-            </w:r>
-          </w:p>
-        </w:tc>
-        <w:tc>
-          <w:tcPr>
-            <w:tcW w:w="7290" w:type="dxa"/>
-          </w:tcPr>
-          <w:p>
-            <w:r>
-              <w:t>Tagged pr</w:t>
-            </w:r>
-            <w:r>
-              <w:t>ivate network is now supported</w:t>
-            </w:r>
-            <w:r>
-              <w:t xml:space="preserve">. </w:t>
-            </w:r>
-            <w:r>
-              <w:t xml:space="preserve">The </w:t>
-            </w:r>
-            <w:proofErr w:type="spellStart"/>
-            <w:r>
-              <w:t>CloudStack</w:t>
-            </w:r>
-            <w:proofErr w:type="spellEnd"/>
-            <w:r>
-              <w:t xml:space="preserve"> private network </w:t>
+            <w:r>
+              <w:t xml:space="preserve">CloudStack private network </w:t>
             </w:r>
             <w:r>
               <w:t xml:space="preserve">will share </w:t>
@@ -3480,11 +3290,9 @@
             <w:r>
               <w:t xml:space="preserve">the </w:t>
             </w:r>
-            <w:proofErr w:type="spellStart"/>
             <w:r>
               <w:t>vCenter</w:t>
             </w:r>
-            <w:proofErr w:type="spellEnd"/>
             <w:r>
               <w:t xml:space="preserve"> management network</w:t>
             </w:r>
@@ -3497,32 +3305,14 @@
             <w:r>
               <w:t xml:space="preserve">the </w:t>
             </w:r>
-            <w:proofErr w:type="spellStart"/>
-            <w:r>
-              <w:t>vCenter</w:t>
-            </w:r>
-            <w:proofErr w:type="spellEnd"/>
-            <w:r>
-              <w:t xml:space="preserve"> management network is</w:t>
-            </w:r>
-            <w:r>
-              <w:t xml:space="preserve"> tagged through a </w:t>
-            </w:r>
-            <w:proofErr w:type="spellStart"/>
-            <w:r>
-              <w:t>VLAN</w:t>
-            </w:r>
-            <w:proofErr w:type="spellEnd"/>
-            <w:r>
-              <w:t xml:space="preserve">, the </w:t>
-            </w:r>
-            <w:proofErr w:type="spellStart"/>
-            <w:r>
-              <w:t>CloudStack</w:t>
-            </w:r>
-            <w:proofErr w:type="spellEnd"/>
-            <w:r>
-              <w:t xml:space="preserve"> private network </w:t>
+            <w:r>
+              <w:t>vCenter management network is</w:t>
+            </w:r>
+            <w:r>
+              <w:t xml:space="preserve"> tagged through a VLAN, the </w:t>
+            </w:r>
+            <w:r>
+              <w:t xml:space="preserve">CloudStack private network </w:t>
             </w:r>
             <w:r>
               <w:t xml:space="preserve">will </w:t>
@@ -3583,15 +3373,8 @@
             <w:tcW w:w="7290" w:type="dxa"/>
           </w:tcPr>
           <w:p>
-            <w:proofErr w:type="spellStart"/>
-            <w:proofErr w:type="gramStart"/>
-            <w:r>
-              <w:t>vSphere</w:t>
-            </w:r>
-            <w:proofErr w:type="spellEnd"/>
-            <w:proofErr w:type="gramEnd"/>
-            <w:r>
-              <w:t xml:space="preserve"> host capacity numbers now match the physical capacity of the host.</w:t>
+            <w:r>
+              <w:t>vSphere host capacity numbers now match the physical capacity of the host.</w:t>
             </w:r>
           </w:p>
         </w:tc>
@@ -3708,15 +3491,7 @@
           </w:tcPr>
           <w:p>
             <w:r>
-              <w:t xml:space="preserve">Console view of guests on </w:t>
-            </w:r>
-            <w:proofErr w:type="spellStart"/>
-            <w:r>
-              <w:t>vSphere</w:t>
-            </w:r>
-            <w:proofErr w:type="spellEnd"/>
-            <w:r>
-              <w:t xml:space="preserve"> hosts now works correctly.</w:t>
+              <w:t>Console view of guests on vSphere hosts now works correctly.</w:t>
             </w:r>
           </w:p>
         </w:tc>
@@ -3760,15 +3535,7 @@
           </w:tcPr>
           <w:p>
             <w:r>
-              <w:t xml:space="preserve">Direct network VM creation will work correctly in the </w:t>
-            </w:r>
-            <w:proofErr w:type="spellStart"/>
-            <w:r>
-              <w:t>CloudStack</w:t>
-            </w:r>
-            <w:proofErr w:type="spellEnd"/>
-            <w:r>
-              <w:t xml:space="preserve"> UI wizard.</w:t>
+              <w:t>Direct network VM creation will work correctly in the CloudStack UI wizard.</w:t>
             </w:r>
           </w:p>
         </w:tc>
@@ -3900,15 +3667,7 @@
           </w:tcPr>
           <w:p>
             <w:r>
-              <w:t xml:space="preserve">Adding </w:t>
-            </w:r>
-            <w:proofErr w:type="spellStart"/>
-            <w:r>
-              <w:t>vSphere</w:t>
-            </w:r>
-            <w:proofErr w:type="spellEnd"/>
-            <w:r>
-              <w:t xml:space="preserve"> hosts to an existing cluster will work</w:t>
+              <w:t>Adding vSphere hosts to an existing cluster will work</w:t>
             </w:r>
             <w:r>
               <w:t xml:space="preserve"> reliably.</w:t>
@@ -3933,15 +3692,7 @@
           </w:tcPr>
           <w:p>
             <w:r>
-              <w:t xml:space="preserve">The snapshot and volume copy logic for </w:t>
-            </w:r>
-            <w:proofErr w:type="spellStart"/>
-            <w:r>
-              <w:t>vSphere</w:t>
-            </w:r>
-            <w:proofErr w:type="spellEnd"/>
-            <w:r>
-              <w:t xml:space="preserve"> hosts has been moved into the Secondary Storage VM.</w:t>
+              <w:t>The snapshot and volume copy logic for vSphere hosts has been moved into the Secondary Storage VM.</w:t>
             </w:r>
           </w:p>
         </w:tc>
@@ -4029,15 +3780,7 @@
           </w:tcPr>
           <w:p>
             <w:r>
-              <w:t xml:space="preserve">The dashboard view or domain </w:t>
-            </w:r>
-            <w:proofErr w:type="gramStart"/>
-            <w:r>
-              <w:t>administrators is</w:t>
-            </w:r>
-            <w:proofErr w:type="gramEnd"/>
-            <w:r>
-              <w:t xml:space="preserve"> now correct.</w:t>
+              <w:t>The dashboard view or domain administrators is now correct.</w:t>
             </w:r>
           </w:p>
         </w:tc>
@@ -4501,21 +4244,11 @@
           </w:tcPr>
           <w:p>
             <w:r>
-              <w:t xml:space="preserve">There is a command line interface (CLI) tool for the </w:t>
-            </w:r>
-            <w:proofErr w:type="spellStart"/>
-            <w:r>
-              <w:t>CloudStack</w:t>
-            </w:r>
-            <w:proofErr w:type="spellEnd"/>
-            <w:r>
-              <w:t xml:space="preserve">.  It is called </w:t>
-            </w:r>
-            <w:proofErr w:type="spellStart"/>
+              <w:t xml:space="preserve">There is a command line interface (CLI) tool for the CloudStack.  It is called </w:t>
+            </w:r>
             <w:r>
               <w:t>cloudadm</w:t>
             </w:r>
-            <w:proofErr w:type="spellEnd"/>
             <w:r>
               <w:t>.</w:t>
             </w:r>
@@ -4566,13 +4299,8 @@
             <w:r>
               <w:t xml:space="preserve">Multiple hypervisor types may exist in the same </w:t>
             </w:r>
-            <w:proofErr w:type="spellStart"/>
-            <w:r>
-              <w:t>CloudStack</w:t>
-            </w:r>
-            <w:proofErr w:type="spellEnd"/>
-            <w:r>
-              <w:t xml:space="preserve"> cloud</w:t>
+            <w:r>
+              <w:t>CloudStack cloud</w:t>
             </w:r>
             <w:r>
               <w:t>.</w:t>
@@ -4748,59 +4476,153 @@
           </w:tcPr>
           <w:p>
             <w:r>
-              <w:t xml:space="preserve">VMware </w:t>
-            </w:r>
-            <w:proofErr w:type="spellStart"/>
+              <w:t>VMware vSphere</w:t>
+            </w:r>
+            <w:r>
+              <w:t xml:space="preserve"> </w:t>
+            </w:r>
+            <w:r>
+              <w:t>ESX/ESXi are</w:t>
+            </w:r>
+            <w:r>
+              <w:t xml:space="preserve"> supported as hypervisor type</w:t>
+            </w:r>
+            <w:r>
+              <w:t>s</w:t>
+            </w:r>
+            <w:r>
+              <w:t>.</w:t>
+            </w:r>
+            <w:r>
+              <w:t xml:space="preserve">  The CloudStack can manage vCenter clusters or standalone nodes.</w:t>
+            </w:r>
+          </w:p>
+        </w:tc>
+      </w:tr>
+      <w:tr>
+        <w:tc>
+          <w:tcPr>
+            <w:tcW w:w="1530" w:type="dxa"/>
+          </w:tcPr>
+          <w:p>
+            <w:r>
+              <w:t>5559</w:t>
+            </w:r>
+          </w:p>
+        </w:tc>
+        <w:tc>
+          <w:tcPr>
+            <w:tcW w:w="7290" w:type="dxa"/>
+          </w:tcPr>
+          <w:p>
+            <w:r>
+              <w:t>Snapshots are supported for local disk storage.</w:t>
+            </w:r>
+          </w:p>
+        </w:tc>
+      </w:tr>
+      <w:tr>
+        <w:tc>
+          <w:tcPr>
+            <w:tcW w:w="1530" w:type="dxa"/>
+          </w:tcPr>
+          <w:p>
+            <w:r>
+              <w:t>5592</w:t>
+            </w:r>
+          </w:p>
+        </w:tc>
+        <w:tc>
+          <w:tcPr>
+            <w:tcW w:w="7290" w:type="dxa"/>
+          </w:tcPr>
+          <w:p>
+            <w:r>
+              <w:t>The DNS domain for guests may be configured.</w:t>
+            </w:r>
+          </w:p>
+        </w:tc>
+      </w:tr>
+      <w:tr>
+        <w:tc>
+          <w:tcPr>
+            <w:tcW w:w="1530" w:type="dxa"/>
+          </w:tcPr>
+          <w:p>
+            <w:r>
+              <w:t>5688</w:t>
+            </w:r>
+          </w:p>
+        </w:tc>
+        <w:tc>
+          <w:tcPr>
+            <w:tcW w:w="7290" w:type="dxa"/>
+          </w:tcPr>
+          <w:p>
+            <w:r>
+              <w:t>KVM CloudStack nodes now support VLANs for isolation.</w:t>
+            </w:r>
+          </w:p>
+        </w:tc>
+      </w:tr>
+      <w:tr>
+        <w:tc>
+          <w:tcPr>
+            <w:tcW w:w="1530" w:type="dxa"/>
+          </w:tcPr>
+          <w:p>
+            <w:r>
+              <w:t>5784</w:t>
+            </w:r>
+          </w:p>
+        </w:tc>
+        <w:tc>
+          <w:tcPr>
+            <w:tcW w:w="7290" w:type="dxa"/>
+          </w:tcPr>
+          <w:p>
+            <w:r>
+              <w:t xml:space="preserve">KVM </w:t>
+            </w:r>
+            <w:r>
+              <w:t xml:space="preserve">CloudStack </w:t>
+            </w:r>
+            <w:r>
+              <w:t>now supports snapshots.</w:t>
+            </w:r>
+          </w:p>
+        </w:tc>
+      </w:tr>
+      <w:tr>
+        <w:tc>
+          <w:tcPr>
+            <w:tcW w:w="1530" w:type="dxa"/>
+          </w:tcPr>
+          <w:p>
+            <w:r>
+              <w:t>5800</w:t>
+            </w:r>
+          </w:p>
+        </w:tc>
+        <w:tc>
+          <w:tcPr>
+            <w:tcW w:w="7290" w:type="dxa"/>
+          </w:tcPr>
+          <w:p>
+            <w:r>
+              <w:t xml:space="preserve">KVM </w:t>
+            </w:r>
+            <w:r>
+              <w:t xml:space="preserve">CloudStack </w:t>
+            </w:r>
+            <w:r>
+              <w:t xml:space="preserve">supports cluster functionality, analogous to </w:t>
+            </w:r>
             <w:r>
               <w:t>vSphere</w:t>
             </w:r>
-            <w:proofErr w:type="spellEnd"/>
-            <w:r>
-              <w:t xml:space="preserve"> </w:t>
-            </w:r>
-            <w:proofErr w:type="spellStart"/>
-            <w:r>
-              <w:t>ESX</w:t>
-            </w:r>
-            <w:proofErr w:type="spellEnd"/>
-            <w:r>
-              <w:t>/</w:t>
-            </w:r>
-            <w:proofErr w:type="spellStart"/>
-            <w:r>
-              <w:t>ESXi</w:t>
-            </w:r>
-            <w:proofErr w:type="spellEnd"/>
-            <w:r>
-              <w:t xml:space="preserve"> are</w:t>
-            </w:r>
-            <w:r>
-              <w:t xml:space="preserve"> supported as hypervisor type</w:t>
-            </w:r>
-            <w:r>
-              <w:t>s</w:t>
-            </w:r>
-            <w:r>
-              <w:t>.</w:t>
-            </w:r>
-            <w:r>
-              <w:t xml:space="preserve">  The </w:t>
-            </w:r>
-            <w:proofErr w:type="spellStart"/>
-            <w:r>
-              <w:t>CloudStack</w:t>
-            </w:r>
-            <w:proofErr w:type="spellEnd"/>
-            <w:r>
-              <w:t xml:space="preserve"> can manage </w:t>
-            </w:r>
-            <w:proofErr w:type="spellStart"/>
-            <w:r>
-              <w:t>vCenter</w:t>
-            </w:r>
-            <w:proofErr w:type="spellEnd"/>
-            <w:r>
-              <w:t xml:space="preserve"> clusters or standalone nodes.</w:t>
+            <w:r>
+              <w:t xml:space="preserve"> and XenServer.</w:t>
             </w:r>
           </w:p>
         </w:tc>
@@ -4812,7 +4634,7 @@
           </w:tcPr>
           <w:p>
             <w:r>
-              <w:t>5559</w:t>
+              <w:t>6103</w:t>
             </w:r>
           </w:p>
         </w:tc>
@@ -4822,7 +4644,7 @@
           </w:tcPr>
           <w:p>
             <w:r>
-              <w:t>Snapshots are supported for local disk storage.</w:t>
+              <w:t>The "look back period" for which the system considers a stopped VM to still be consuming resources is configurable.</w:t>
             </w:r>
           </w:p>
         </w:tc>
@@ -4834,7 +4656,7 @@
           </w:tcPr>
           <w:p>
             <w:r>
-              <w:t>5592</w:t>
+              <w:t>6994</w:t>
             </w:r>
           </w:p>
         </w:tc>
@@ -4844,7 +4666,7 @@
           </w:tcPr>
           <w:p>
             <w:r>
-              <w:t>The DNS domain for guests may be configured.</w:t>
+              <w:t>XenServer: administrators may add pre-existing SRs as primary storage to CloudStack.  This enables support for FiberChannel storage.</w:t>
             </w:r>
           </w:p>
         </w:tc>
@@ -4856,7 +4678,7 @@
           </w:tcPr>
           <w:p>
             <w:r>
-              <w:t>5688</w:t>
+              <w:t>7871</w:t>
             </w:r>
           </w:p>
         </w:tc>
@@ -4865,21 +4687,8 @@
             <w:tcW w:w="7290" w:type="dxa"/>
           </w:tcPr>
           <w:p>
-            <w:proofErr w:type="spellStart"/>
-            <w:r>
-              <w:t>KVM</w:t>
-            </w:r>
-            <w:proofErr w:type="spellEnd"/>
-            <w:r>
-              <w:t xml:space="preserve"> </w:t>
-            </w:r>
-            <w:proofErr w:type="spellStart"/>
-            <w:r>
-              <w:t>CloudStack</w:t>
-            </w:r>
-            <w:proofErr w:type="spellEnd"/>
-            <w:r>
-              <w:t xml:space="preserve"> nodes now support VLANs for isolation.</w:t>
+            <w:r>
+              <w:t>KVM: Shared mountpoint storage is available.  This enables the use of clustered filesystems like OCFS2 as primary storage.</w:t>
             </w:r>
           </w:p>
         </w:tc>
@@ -4891,7 +4700,7 @@
           </w:tcPr>
           <w:p>
             <w:r>
-              <w:t>5784</w:t>
+              <w:t>8495</w:t>
             </w:r>
           </w:p>
         </w:tc>
@@ -4900,24 +4709,8 @@
             <w:tcW w:w="7290" w:type="dxa"/>
           </w:tcPr>
           <w:p>
-            <w:proofErr w:type="spellStart"/>
-            <w:r>
-              <w:t>KVM</w:t>
-            </w:r>
-            <w:proofErr w:type="spellEnd"/>
-            <w:r>
-              <w:t xml:space="preserve"> </w:t>
-            </w:r>
-            <w:proofErr w:type="spellStart"/>
-            <w:r>
-              <w:t>CloudStack</w:t>
-            </w:r>
-            <w:proofErr w:type="spellEnd"/>
-            <w:r>
-              <w:t xml:space="preserve"> </w:t>
-            </w:r>
-            <w:r>
-              <w:t>now supports snapshots.</w:t>
+            <w:r>
+              <w:t>Support Juniper SRX as a managed router for guest virtual networks.</w:t>
             </w:r>
           </w:p>
         </w:tc>
@@ -4929,7 +4722,7 @@
           </w:tcPr>
           <w:p>
             <w:r>
-              <w:t>5800</w:t>
+              <w:t>8496</w:t>
             </w:r>
           </w:p>
         </w:tc>
@@ -4938,40 +4731,8 @@
             <w:tcW w:w="7290" w:type="dxa"/>
           </w:tcPr>
           <w:p>
-            <w:proofErr w:type="spellStart"/>
-            <w:r>
-              <w:t>KVM</w:t>
-            </w:r>
-            <w:proofErr w:type="spellEnd"/>
-            <w:r>
-              <w:t xml:space="preserve"> </w:t>
-            </w:r>
-            <w:proofErr w:type="spellStart"/>
-            <w:r>
-              <w:t>CloudStack</w:t>
-            </w:r>
-            <w:proofErr w:type="spellEnd"/>
-            <w:r>
-              <w:t xml:space="preserve"> </w:t>
-            </w:r>
-            <w:r>
-              <w:t xml:space="preserve">supports cluster functionality, analogous to </w:t>
-            </w:r>
-            <w:proofErr w:type="spellStart"/>
-            <w:r>
-              <w:t>vSphere</w:t>
-            </w:r>
-            <w:proofErr w:type="spellEnd"/>
-            <w:r>
-              <w:t xml:space="preserve"> and </w:t>
-            </w:r>
-            <w:proofErr w:type="spellStart"/>
-            <w:r>
-              <w:t>XenServer</w:t>
-            </w:r>
-            <w:proofErr w:type="spellEnd"/>
-            <w:r>
-              <w:t>.</w:t>
+            <w:r>
+              <w:t>Support F5 load balancer as a managed device for load balancing in virtual networks.</w:t>
             </w:r>
           </w:p>
         </w:tc>
@@ -4983,7 +4744,7 @@
           </w:tcPr>
           <w:p>
             <w:r>
-              <w:t>6103</w:t>
+              <w:t>&lt;many&gt;</w:t>
             </w:r>
           </w:p>
         </w:tc>
@@ -4993,175 +4754,7 @@
           </w:tcPr>
           <w:p>
             <w:r>
-              <w:t>The "look back period" for which the system considers a stopped VM to still be consuming resources is configurable.</w:t>
-            </w:r>
-          </w:p>
-        </w:tc>
-      </w:tr>
-      <w:tr>
-        <w:tc>
-          <w:tcPr>
-            <w:tcW w:w="1530" w:type="dxa"/>
-          </w:tcPr>
-          <w:p>
-            <w:r>
-              <w:t>6994</w:t>
-            </w:r>
-          </w:p>
-        </w:tc>
-        <w:tc>
-          <w:tcPr>
-            <w:tcW w:w="7290" w:type="dxa"/>
-          </w:tcPr>
-          <w:p>
-            <w:proofErr w:type="spellStart"/>
-            <w:r>
-              <w:t>XenServer</w:t>
-            </w:r>
-            <w:proofErr w:type="spellEnd"/>
-            <w:r>
-              <w:t xml:space="preserve">: administrators may add pre-existing SRs as primary storage to </w:t>
-            </w:r>
-            <w:proofErr w:type="spellStart"/>
-            <w:r>
-              <w:t>CloudStack</w:t>
-            </w:r>
-            <w:proofErr w:type="spellEnd"/>
-            <w:r>
-              <w:t xml:space="preserve">.  This enables support for </w:t>
-            </w:r>
-            <w:proofErr w:type="spellStart"/>
-            <w:r>
-              <w:t>FiberChannel</w:t>
-            </w:r>
-            <w:proofErr w:type="spellEnd"/>
-            <w:r>
-              <w:t xml:space="preserve"> storage.</w:t>
-            </w:r>
-          </w:p>
-        </w:tc>
-      </w:tr>
-      <w:tr>
-        <w:tc>
-          <w:tcPr>
-            <w:tcW w:w="1530" w:type="dxa"/>
-          </w:tcPr>
-          <w:p>
-            <w:r>
-              <w:t>7871</w:t>
-            </w:r>
-          </w:p>
-        </w:tc>
-        <w:tc>
-          <w:tcPr>
-            <w:tcW w:w="7290" w:type="dxa"/>
-          </w:tcPr>
-          <w:p>
-            <w:proofErr w:type="spellStart"/>
-            <w:r>
-              <w:t>KVM</w:t>
-            </w:r>
-            <w:proofErr w:type="spellEnd"/>
-            <w:r>
-              <w:t xml:space="preserve">: Shared </w:t>
-            </w:r>
-            <w:proofErr w:type="spellStart"/>
-            <w:r>
-              <w:t>mountpoint</w:t>
-            </w:r>
-            <w:proofErr w:type="spellEnd"/>
-            <w:r>
-              <w:t xml:space="preserve"> storage is available.  This enables the use of clustered </w:t>
-            </w:r>
-            <w:proofErr w:type="spellStart"/>
-            <w:r>
-              <w:t>filesystems</w:t>
-            </w:r>
-            <w:proofErr w:type="spellEnd"/>
-            <w:r>
-              <w:t xml:space="preserve"> like </w:t>
-            </w:r>
-            <w:proofErr w:type="spellStart"/>
-            <w:r>
-              <w:t>OCFS2</w:t>
-            </w:r>
-            <w:proofErr w:type="spellEnd"/>
-            <w:r>
-              <w:t xml:space="preserve"> as primary storage.</w:t>
-            </w:r>
-          </w:p>
-        </w:tc>
-      </w:tr>
-      <w:tr>
-        <w:tc>
-          <w:tcPr>
-            <w:tcW w:w="1530" w:type="dxa"/>
-          </w:tcPr>
-          <w:p>
-            <w:r>
-              <w:t>8495</w:t>
-            </w:r>
-          </w:p>
-        </w:tc>
-        <w:tc>
-          <w:tcPr>
-            <w:tcW w:w="7290" w:type="dxa"/>
-          </w:tcPr>
-          <w:p>
-            <w:r>
-              <w:t>Support Juniper SRX as a managed router for guest virtual networks.</w:t>
-            </w:r>
-          </w:p>
-        </w:tc>
-      </w:tr>
-      <w:tr>
-        <w:tc>
-          <w:tcPr>
-            <w:tcW w:w="1530" w:type="dxa"/>
-          </w:tcPr>
-          <w:p>
-            <w:r>
-              <w:t>8496</w:t>
-            </w:r>
-          </w:p>
-        </w:tc>
-        <w:tc>
-          <w:tcPr>
-            <w:tcW w:w="7290" w:type="dxa"/>
-          </w:tcPr>
-          <w:p>
-            <w:r>
-              <w:t>Support F5 load balancer as a managed device for load balancing in virtual networks.</w:t>
-            </w:r>
-          </w:p>
-        </w:tc>
-      </w:tr>
-      <w:tr>
-        <w:tc>
-          <w:tcPr>
-            <w:tcW w:w="1530" w:type="dxa"/>
-          </w:tcPr>
-          <w:p>
-            <w:r>
-              <w:t>&lt;many&gt;</w:t>
-            </w:r>
-          </w:p>
-        </w:tc>
-        <w:tc>
-          <w:tcPr>
-            <w:tcW w:w="7290" w:type="dxa"/>
-          </w:tcPr>
-          <w:p>
-            <w:r>
-              <w:t xml:space="preserve">There have been many API enhancements, including the ability to show the lineage of a volume, show a volume's attachment time, determine a cloud's capabilities, </w:t>
-            </w:r>
-            <w:proofErr w:type="gramStart"/>
-            <w:r>
-              <w:t>find</w:t>
-            </w:r>
-            <w:proofErr w:type="gramEnd"/>
-            <w:r>
-              <w:t xml:space="preserve"> the OS type of a virtual machine, search for deleted templates, and more.</w:t>
+              <w:t>There have been many API enhancements, including the ability to show the lineage of a volume, show a volume's attachment time, determine a cloud's capabilities, find the OS type of a virtual machine, search for deleted templates, and more.</w:t>
             </w:r>
           </w:p>
         </w:tc>
@@ -5353,15 +4946,7 @@
           </w:tcPr>
           <w:p>
             <w:r>
-              <w:t xml:space="preserve">KVM: Unable to process quoted strings in ifcfg-eth0 when setting up the </w:t>
-            </w:r>
-            <w:proofErr w:type="spellStart"/>
-            <w:r>
-              <w:t>CloudStack</w:t>
-            </w:r>
-            <w:proofErr w:type="spellEnd"/>
-            <w:r>
-              <w:t xml:space="preserve"> Agent.</w:t>
+              <w:t>KVM: Unable to process quoted strings in ifcfg-eth0 when setting up the CloudStack Agent.</w:t>
             </w:r>
           </w:p>
         </w:tc>
@@ -5382,13 +4967,8 @@
             <w:tcW w:w="9553" w:type="dxa"/>
           </w:tcPr>
           <w:p>
-            <w:proofErr w:type="spellStart"/>
-            <w:r>
-              <w:t>XenServer</w:t>
-            </w:r>
-            <w:proofErr w:type="spellEnd"/>
-            <w:r>
-              <w:t>: putting a host into maintenance mode will fail if some guests do not have PV drivers.</w:t>
+            <w:r>
+              <w:t>XenServer: putting a host into maintenance mode will fail if some guests do not have PV drivers.</w:t>
             </w:r>
           </w:p>
         </w:tc>
@@ -5432,15 +5012,7 @@
           </w:tcPr>
           <w:p>
             <w:r>
-              <w:t xml:space="preserve">The internationalization feature of the </w:t>
-            </w:r>
-            <w:proofErr w:type="spellStart"/>
-            <w:r>
-              <w:t>CloudStack</w:t>
-            </w:r>
-            <w:proofErr w:type="spellEnd"/>
-            <w:r>
-              <w:t xml:space="preserve"> is immature.  Some strings have </w:t>
+              <w:t xml:space="preserve">The internationalization feature of the CloudStack is immature.  Some strings have </w:t>
             </w:r>
             <w:r>
               <w:t>not been extracted</w:t>
@@ -5482,21 +5054,7 @@
         <w:rPr>
           <w:b/>
         </w:rPr>
-        <w:t xml:space="preserve">WARNING: The </w:t>
-      </w:r>
-      <w:proofErr w:type="spellStart"/>
-      <w:r>
-        <w:rPr>
-          <w:b/>
-        </w:rPr>
-        <w:t>CloudStack</w:t>
-      </w:r>
-      <w:proofErr w:type="spellEnd"/>
-      <w:r>
-        <w:rPr>
-          <w:b/>
-        </w:rPr>
-        <w:t xml:space="preserve"> upgrade does not preserve UI customizations.  Customers with customizations should save altered files before applying the upgrade.  Then create a script that will re-apply the changes after the upgrade.  Any customizations should be tested on a staging environment prior to upgrade to a new version.</w:t>
+        <w:t>WARNING: The CloudStack upgrade does not preserve UI customizations.  Customers with customizations should save altered files before applying the upgrade.  Then create a script that will re-apply the changes after the upgrade.  Any customizations should be tested on a staging environment prior to upgrade to a new version.</w:t>
       </w:r>
     </w:p>
     <w:p>
@@ -5608,21 +5166,7 @@
         <w:rPr>
           <w:rFonts w:ascii="Courier New" w:hAnsi="Courier New" w:cs="Courier New"/>
         </w:rPr>
-        <w:t xml:space="preserve"># </w:t>
-      </w:r>
-      <w:proofErr w:type="gramStart"/>
-      <w:r>
-        <w:rPr>
-          <w:rFonts w:ascii="Courier New" w:hAnsi="Courier New" w:cs="Courier New"/>
-        </w:rPr>
-        <w:t>service</w:t>
-      </w:r>
-      <w:proofErr w:type="gramEnd"/>
-      <w:r>
-        <w:rPr>
-          <w:rFonts w:ascii="Courier New" w:hAnsi="Courier New" w:cs="Courier New"/>
-        </w:rPr>
-        <w:t xml:space="preserve"> cloud-usage stop</w:t>
+        <w:t># service cloud-usage stop</w:t>
       </w:r>
     </w:p>
     <w:p>
@@ -5656,21 +5200,7 @@
         <w:rPr>
           <w:rFonts w:ascii="Courier New" w:hAnsi="Courier New" w:cs="Courier New"/>
         </w:rPr>
-        <w:t xml:space="preserve"># </w:t>
-      </w:r>
-      <w:proofErr w:type="gramStart"/>
-      <w:r>
-        <w:rPr>
-          <w:rFonts w:ascii="Courier New" w:hAnsi="Courier New" w:cs="Courier New"/>
-        </w:rPr>
-        <w:t>service</w:t>
-      </w:r>
-      <w:proofErr w:type="gramEnd"/>
-      <w:r>
-        <w:rPr>
-          <w:rFonts w:ascii="Courier New" w:hAnsi="Courier New" w:cs="Courier New"/>
-        </w:rPr>
-        <w:t xml:space="preserve"> cloud-management stop</w:t>
+        <w:t># service cloud-management stop</w:t>
       </w:r>
     </w:p>
     <w:p>
@@ -5685,37 +5215,12 @@
           <w:szCs w:val="20"/>
         </w:rPr>
       </w:pPr>
-      <w:proofErr w:type="spellStart"/>
       <w:r>
         <w:rPr>
           <w:sz w:val="20"/>
           <w:szCs w:val="20"/>
         </w:rPr>
-        <w:t>Untar</w:t>
-      </w:r>
-      <w:proofErr w:type="spellEnd"/>
-      <w:r>
-        <w:rPr>
-          <w:sz w:val="20"/>
-          <w:szCs w:val="20"/>
-        </w:rPr>
-        <w:t xml:space="preserve"> the </w:t>
-      </w:r>
-      <w:proofErr w:type="spellStart"/>
-      <w:r>
-        <w:rPr>
-          <w:sz w:val="20"/>
-          <w:szCs w:val="20"/>
-        </w:rPr>
-        <w:t>tgz</w:t>
-      </w:r>
-      <w:proofErr w:type="spellEnd"/>
-      <w:r>
-        <w:rPr>
-          <w:sz w:val="20"/>
-          <w:szCs w:val="20"/>
-        </w:rPr>
-        <w:t xml:space="preserve"> download and cd into the resulting directory.  Then update the software on each Management Server.</w:t>
+        <w:t>Untar the tgz download and cd into the resulting directory.  Then update the software on each Management Server.</w:t>
       </w:r>
     </w:p>
     <w:p>
@@ -5812,21 +5317,7 @@
         <w:rPr>
           <w:rFonts w:ascii="Courier New" w:hAnsi="Courier New" w:cs="Courier New"/>
         </w:rPr>
-        <w:t xml:space="preserve"># </w:t>
-      </w:r>
-      <w:proofErr w:type="gramStart"/>
-      <w:r>
-        <w:rPr>
-          <w:rFonts w:ascii="Courier New" w:hAnsi="Courier New" w:cs="Courier New"/>
-        </w:rPr>
-        <w:t>service</w:t>
-      </w:r>
-      <w:proofErr w:type="gramEnd"/>
-      <w:r>
-        <w:rPr>
-          <w:rFonts w:ascii="Courier New" w:hAnsi="Courier New" w:cs="Courier New"/>
-        </w:rPr>
-        <w:t xml:space="preserve"> cloud-management start</w:t>
+        <w:t># service cloud-management start</w:t>
       </w:r>
     </w:p>
     <w:p>
@@ -5880,21 +5371,7 @@
         <w:rPr>
           <w:rFonts w:ascii="Courier New" w:hAnsi="Courier New" w:cs="Courier New"/>
         </w:rPr>
-        <w:t xml:space="preserve"># </w:t>
-      </w:r>
-      <w:proofErr w:type="gramStart"/>
-      <w:r>
-        <w:rPr>
-          <w:rFonts w:ascii="Courier New" w:hAnsi="Courier New" w:cs="Courier New"/>
-        </w:rPr>
-        <w:t>service</w:t>
-      </w:r>
-      <w:proofErr w:type="gramEnd"/>
-      <w:r>
-        <w:rPr>
-          <w:rFonts w:ascii="Courier New" w:hAnsi="Courier New" w:cs="Courier New"/>
-        </w:rPr>
-        <w:t xml:space="preserve"> cloud-management start</w:t>
+        <w:t># service cloud-management start</w:t>
       </w:r>
     </w:p>
     <w:p>
@@ -5945,16 +5422,8 @@
         <w:rPr>
           <w:rFonts w:ascii="Courier New" w:hAnsi="Courier New" w:cs="Courier New"/>
         </w:rPr>
-        <w:t xml:space="preserve"># </w:t>
-      </w:r>
-      <w:proofErr w:type="gramStart"/>
-      <w:r>
-        <w:rPr>
-          <w:rFonts w:ascii="Courier New" w:hAnsi="Courier New" w:cs="Courier New"/>
-        </w:rPr>
-        <w:t>service</w:t>
-      </w:r>
-      <w:proofErr w:type="gramEnd"/>
+        <w:t># service</w:t>
+      </w:r>
       <w:r>
         <w:rPr>
           <w:rFonts w:ascii="Courier New" w:hAnsi="Courier New" w:cs="Courier New"/>
@@ -6018,23 +5487,7 @@
         </w:tabs>
       </w:pPr>
       <w:r>
-        <w:t xml:space="preserve">Copy the </w:t>
-      </w:r>
-      <w:proofErr w:type="spellStart"/>
-      <w:r>
-        <w:t>tgz</w:t>
-      </w:r>
-      <w:proofErr w:type="spellEnd"/>
-      <w:r>
-        <w:t xml:space="preserve"> download to the host, </w:t>
-      </w:r>
-      <w:proofErr w:type="spellStart"/>
-      <w:r>
-        <w:t>untar</w:t>
-      </w:r>
-      <w:proofErr w:type="spellEnd"/>
-      <w:r>
-        <w:t xml:space="preserve"> it, and cd into the resulting directory.</w:t>
+        <w:t>Copy the tgz download to the host, untar it, and cd into the resulting directory.</w:t>
       </w:r>
     </w:p>
     <w:p>
@@ -6066,21 +5519,7 @@
         <w:rPr>
           <w:rFonts w:ascii="Courier New" w:hAnsi="Courier New" w:cs="Courier New"/>
         </w:rPr>
-        <w:t xml:space="preserve"># </w:t>
-      </w:r>
-      <w:proofErr w:type="gramStart"/>
-      <w:r>
-        <w:rPr>
-          <w:rFonts w:ascii="Courier New" w:hAnsi="Courier New" w:cs="Courier New"/>
-        </w:rPr>
-        <w:t>service</w:t>
-      </w:r>
-      <w:proofErr w:type="gramEnd"/>
-      <w:r>
-        <w:rPr>
-          <w:rFonts w:ascii="Courier New" w:hAnsi="Courier New" w:cs="Courier New"/>
-        </w:rPr>
-        <w:t xml:space="preserve"> cloud-agent stop</w:t>
+        <w:t># service cloud-agent stop</w:t>
       </w:r>
     </w:p>
     <w:p>
@@ -6161,21 +5600,7 @@
         <w:rPr>
           <w:rFonts w:ascii="Courier New" w:hAnsi="Courier New" w:cs="Courier New"/>
         </w:rPr>
-        <w:t xml:space="preserve"># </w:t>
-      </w:r>
-      <w:proofErr w:type="gramStart"/>
-      <w:r>
-        <w:rPr>
-          <w:rFonts w:ascii="Courier New" w:hAnsi="Courier New" w:cs="Courier New"/>
-        </w:rPr>
-        <w:t>service</w:t>
-      </w:r>
-      <w:proofErr w:type="gramEnd"/>
-      <w:r>
-        <w:rPr>
-          <w:rFonts w:ascii="Courier New" w:hAnsi="Courier New" w:cs="Courier New"/>
-        </w:rPr>
-        <w:t xml:space="preserve"> cloud-agent start</w:t>
+        <w:t># service cloud-agent start</w:t>
       </w:r>
     </w:p>
     <w:p>
@@ -6244,15 +5669,7 @@
         <w:t>The</w:t>
       </w:r>
       <w:r>
-        <w:t xml:space="preserve"> </w:t>
-      </w:r>
-      <w:proofErr w:type="spellStart"/>
-      <w:r>
-        <w:t>CloudStack</w:t>
-      </w:r>
-      <w:proofErr w:type="spellEnd"/>
-      <w:r>
-        <w:t xml:space="preserve"> must first be upgraded to 2.1.8 or 2.1.9.  Please see the 2.1.9 Release Notes for information about this procedure.</w:t>
+        <w:t xml:space="preserve"> CloudStack must first be upgraded to 2.1.8 or 2.1.9.  Please see the 2.1.9 Release Notes for information about this procedure.</w:t>
       </w:r>
     </w:p>
     <w:p>
@@ -6273,15 +5690,7 @@
         <w:t xml:space="preserve">.  Cloud.com will, at no expense to the customer, </w:t>
       </w:r>
       <w:r>
-        <w:t xml:space="preserve">assist with running the upgrade on the customer's production system.  Assistance will be remote, provided from </w:t>
-      </w:r>
-      <w:proofErr w:type="spellStart"/>
-      <w:r>
-        <w:t>Cloud.com's</w:t>
-      </w:r>
-      <w:proofErr w:type="spellEnd"/>
-      <w:r>
-        <w:t xml:space="preserve"> offices.</w:t>
+        <w:t>assist with running the upgrade on the customer's production system.  Assistance will be remote, provided from Cloud.com's offices.</w:t>
       </w:r>
       <w:r>
         <w:t xml:space="preserve">  Please contact support@cloud.com if you would like to take advantage of this offer.  You will be asked to make a production database dump (as in step 5 below) available to the support team.  Cloud.com will run the database </w:t>
@@ -6359,23 +5768,7 @@
           <w:sz w:val="20"/>
           <w:szCs w:val="20"/>
         </w:rPr>
-        <w:t xml:space="preserve"> </w:t>
-      </w:r>
-      <w:proofErr w:type="spellStart"/>
-      <w:r>
-        <w:rPr>
-          <w:sz w:val="20"/>
-          <w:szCs w:val="20"/>
-        </w:rPr>
-        <w:t>direct.attach.untagged.vlan.enabled</w:t>
-      </w:r>
-      <w:proofErr w:type="spellEnd"/>
-      <w:r>
-        <w:rPr>
-          <w:sz w:val="20"/>
-          <w:szCs w:val="20"/>
-        </w:rPr>
-        <w:t>.  This value must be set to false for deployments with advanced zones.  If this value is true and you have advanced zones, set it to false.</w:t>
+        <w:t xml:space="preserve"> direct.attach.untagged.vlan.enabled.  This value must be set to false for deployments with advanced zones.  If this value is true and you have advanced zones, set it to false.</w:t>
       </w:r>
     </w:p>
     <w:p>
@@ -6387,15 +5780,7 @@
         </w:numPr>
       </w:pPr>
       <w:r>
-        <w:t xml:space="preserve">While running the </w:t>
-      </w:r>
-      <w:proofErr w:type="spellStart"/>
-      <w:r>
-        <w:t>2.1.x</w:t>
-      </w:r>
-      <w:proofErr w:type="spellEnd"/>
-      <w:r>
-        <w:t xml:space="preserve"> system, a</w:t>
+        <w:t>While running the 2.1.x system, a</w:t>
       </w:r>
       <w:r>
         <w:t>dd the 2.2.x System VM</w:t>
@@ -6465,33 +5850,8 @@
             <w:rStyle w:val="Hyperlink"/>
             <w:rFonts w:ascii="Courier New" w:hAnsi="Courier New" w:cs="Courier New"/>
           </w:rPr>
-          <w:t>http://</w:t>
-        </w:r>
-        <w:proofErr w:type="spellStart"/>
-        <w:r>
-          <w:rPr>
-            <w:rStyle w:val="Hyperlink"/>
-            <w:rFonts w:ascii="Courier New" w:hAnsi="Courier New" w:cs="Courier New"/>
-          </w:rPr>
-          <w:t>download.cloud.com</w:t>
-        </w:r>
-        <w:proofErr w:type="spellEnd"/>
-        <w:r>
-          <w:rPr>
-            <w:rStyle w:val="Hyperlink"/>
-            <w:rFonts w:ascii="Courier New" w:hAnsi="Courier New" w:cs="Courier New"/>
-          </w:rPr>
-          <w:t>/releases/2.2.0/</w:t>
-        </w:r>
-        <w:proofErr w:type="spellStart"/>
-        <w:r>
-          <w:rPr>
-            <w:rStyle w:val="Hyperlink"/>
-            <w:rFonts w:ascii="Courier New" w:hAnsi="Courier New" w:cs="Courier New"/>
-          </w:rPr>
-          <w:t>systemvm.vhd.bz2</w:t>
-        </w:r>
-        <w:proofErr w:type="spellEnd"/>
+          <w:t>http://download.cloud.com/releases/2.2.0/systemvm.vhd.bz2</w:t>
+        </w:r>
       </w:hyperlink>
       <w:r>
         <w:rPr>
@@ -6527,21 +5887,7 @@
         <w:rPr>
           <w:rFonts w:ascii="Courier New" w:hAnsi="Courier New" w:cs="Courier New"/>
         </w:rPr>
-        <w:t xml:space="preserve">OS Type: </w:t>
-      </w:r>
-      <w:proofErr w:type="spellStart"/>
-      <w:r>
-        <w:rPr>
-          <w:rFonts w:ascii="Courier New" w:hAnsi="Courier New" w:cs="Courier New"/>
-        </w:rPr>
-        <w:t>CentOS</w:t>
-      </w:r>
-      <w:proofErr w:type="spellEnd"/>
-      <w:r>
-        <w:rPr>
-          <w:rFonts w:ascii="Courier New" w:hAnsi="Courier New" w:cs="Courier New"/>
-        </w:rPr>
-        <w:t xml:space="preserve"> 5.4(64-bit)</w:t>
+        <w:t>OS Type: CentOS 5.4(64-bit)</w:t>
       </w:r>
     </w:p>
     <w:p>
@@ -6571,24 +5917,8 @@
         <w:rPr>
           <w:rFonts w:ascii="Courier New" w:hAnsi="Courier New" w:cs="Courier New"/>
         </w:rPr>
-        <w:t xml:space="preserve">Password </w:t>
-      </w:r>
-      <w:proofErr w:type="spellStart"/>
-      <w:r>
-        <w:rPr>
-          <w:rFonts w:ascii="Courier New" w:hAnsi="Courier New" w:cs="Courier New"/>
-        </w:rPr>
-        <w:t>Enabled</w:t>
-      </w:r>
-      <w:proofErr w:type="gramStart"/>
-      <w:r>
-        <w:rPr>
-          <w:rFonts w:ascii="Courier New" w:hAnsi="Courier New" w:cs="Courier New"/>
-        </w:rPr>
-        <w:t>:no</w:t>
-      </w:r>
-      <w:proofErr w:type="spellEnd"/>
-      <w:proofErr w:type="gramEnd"/>
+        <w:t>Password Enabled:no</w:t>
+      </w:r>
     </w:p>
     <w:p>
       <w:pPr>
@@ -6685,15 +6015,7 @@
         <w:ind w:left="900"/>
       </w:pPr>
       <w:r>
-        <w:t xml:space="preserve"># </w:t>
-      </w:r>
-      <w:proofErr w:type="gramStart"/>
-      <w:r>
-        <w:t>service</w:t>
-      </w:r>
-      <w:proofErr w:type="gramEnd"/>
-      <w:r>
-        <w:t xml:space="preserve"> cloud-usage stop</w:t>
+        <w:t># service cloud-usage stop</w:t>
       </w:r>
     </w:p>
     <w:p>
@@ -6730,15 +6052,7 @@
         <w:ind w:left="900"/>
       </w:pPr>
       <w:r>
-        <w:t xml:space="preserve"># </w:t>
-      </w:r>
-      <w:proofErr w:type="gramStart"/>
-      <w:r>
-        <w:t>service</w:t>
-      </w:r>
-      <w:proofErr w:type="gramEnd"/>
-      <w:r>
-        <w:t xml:space="preserve"> cloud-management stop</w:t>
+        <w:t># service cloud-management stop</w:t>
       </w:r>
     </w:p>
     <w:p>
@@ -6766,29 +6080,13 @@
           <w:sz w:val="20"/>
           <w:szCs w:val="20"/>
         </w:rPr>
-        <w:t xml:space="preserve">On the MySQL master take a backup of the </w:t>
-      </w:r>
-      <w:proofErr w:type="spellStart"/>
+        <w:t>On the MySQL master take a backup of the mysql databases.</w:t>
+      </w:r>
       <w:r>
         <w:rPr>
           <w:sz w:val="20"/>
           <w:szCs w:val="20"/>
         </w:rPr>
-        <w:t>mysql</w:t>
-      </w:r>
-      <w:proofErr w:type="spellEnd"/>
-      <w:r>
-        <w:rPr>
-          <w:sz w:val="20"/>
-          <w:szCs w:val="20"/>
-        </w:rPr>
-        <w:t xml:space="preserve"> databases.</w:t>
-      </w:r>
-      <w:r>
-        <w:rPr>
-          <w:sz w:val="20"/>
-          <w:szCs w:val="20"/>
-        </w:rPr>
         <w:t xml:space="preserve">  We recommend performing this step even in test upgrades.  If there is an issue this will assist with debugging.</w:t>
       </w:r>
     </w:p>
@@ -6798,26 +6096,14 @@
         <w:ind w:left="900"/>
       </w:pPr>
       <w:r>
-        <w:t xml:space="preserve"># </w:t>
-      </w:r>
-      <w:proofErr w:type="spellStart"/>
-      <w:proofErr w:type="gramStart"/>
-      <w:r>
-        <w:t>mysqldump</w:t>
-      </w:r>
-      <w:proofErr w:type="spellEnd"/>
-      <w:proofErr w:type="gramEnd"/>
-      <w:r>
-        <w:t xml:space="preserve"> cloud &gt; </w:t>
+        <w:t xml:space="preserve"># mysqldump cloud &gt; </w:t>
       </w:r>
       <w:r>
         <w:t>cloud-</w:t>
       </w:r>
-      <w:proofErr w:type="spellStart"/>
       <w:r>
         <w:t>backup.dmp</w:t>
       </w:r>
-      <w:proofErr w:type="spellEnd"/>
     </w:p>
     <w:p>
       <w:pPr>
@@ -6825,31 +6111,8 @@
         <w:ind w:left="900"/>
       </w:pPr>
       <w:r>
-        <w:t xml:space="preserve"># </w:t>
-      </w:r>
-      <w:proofErr w:type="spellStart"/>
-      <w:proofErr w:type="gramStart"/>
-      <w:r>
-        <w:t>mysqldump</w:t>
-      </w:r>
-      <w:proofErr w:type="spellEnd"/>
-      <w:proofErr w:type="gramEnd"/>
-      <w:r>
-        <w:t xml:space="preserve"> </w:t>
-      </w:r>
-      <w:proofErr w:type="spellStart"/>
-      <w:r>
-        <w:t>cloud_usage</w:t>
-      </w:r>
-      <w:proofErr w:type="spellEnd"/>
-      <w:r>
-        <w:t xml:space="preserve"> &gt; cloud-usage-</w:t>
-      </w:r>
-      <w:proofErr w:type="spellStart"/>
-      <w:r>
-        <w:t>backup.dmp</w:t>
-      </w:r>
-      <w:proofErr w:type="spellEnd"/>
+        <w:t># mysqldump cloud_usage &gt; cloud-usage-backup.dmp</w:t>
+      </w:r>
     </w:p>
     <w:p>
       <w:pPr>
@@ -6872,37 +6135,12 @@
           <w:szCs w:val="20"/>
         </w:rPr>
       </w:pPr>
-      <w:proofErr w:type="spellStart"/>
       <w:r>
         <w:rPr>
           <w:sz w:val="20"/>
           <w:szCs w:val="20"/>
         </w:rPr>
-        <w:t>Untar</w:t>
-      </w:r>
-      <w:proofErr w:type="spellEnd"/>
-      <w:r>
-        <w:rPr>
-          <w:sz w:val="20"/>
-          <w:szCs w:val="20"/>
-        </w:rPr>
-        <w:t xml:space="preserve"> the </w:t>
-      </w:r>
-      <w:proofErr w:type="spellStart"/>
-      <w:r>
-        <w:rPr>
-          <w:sz w:val="20"/>
-          <w:szCs w:val="20"/>
-        </w:rPr>
-        <w:t>tgz</w:t>
-      </w:r>
-      <w:proofErr w:type="spellEnd"/>
-      <w:r>
-        <w:rPr>
-          <w:sz w:val="20"/>
-          <w:szCs w:val="20"/>
-        </w:rPr>
-        <w:t xml:space="preserve"> download and cd into the resulting directory.  Then update the software on each Management Server.</w:t>
+        <w:t>Untar the tgz download and cd into the resulting directory.  Then update the software on each Management Server.</w:t>
       </w:r>
     </w:p>
     <w:p>
@@ -6962,15 +6200,7 @@
         <w:ind w:left="900"/>
       </w:pPr>
       <w:r>
-        <w:t xml:space="preserve"># </w:t>
-      </w:r>
-      <w:proofErr w:type="gramStart"/>
-      <w:r>
-        <w:t>service</w:t>
-      </w:r>
-      <w:proofErr w:type="gramEnd"/>
-      <w:r>
-        <w:t xml:space="preserve"> cloud-management st</w:t>
+        <w:t># service cloud-management st</w:t>
       </w:r>
       <w:r>
         <w:t>art</w:t>
@@ -6992,25 +6222,7 @@
           <w:sz w:val="20"/>
           <w:szCs w:val="20"/>
         </w:rPr>
-        <w:t xml:space="preserve">This will take approximately 1 minute per 4000 rows in the </w:t>
-      </w:r>
-      <w:proofErr w:type="spellStart"/>
-      <w:r>
-        <w:rPr>
-          <w:rFonts w:asciiTheme="minorHAnsi" w:hAnsiTheme="minorHAnsi" w:cstheme="minorHAnsi"/>
-          <w:sz w:val="20"/>
-          <w:szCs w:val="20"/>
-        </w:rPr>
-        <w:t>vm_instance</w:t>
-      </w:r>
-      <w:proofErr w:type="spellEnd"/>
-      <w:r>
-        <w:rPr>
-          <w:rFonts w:asciiTheme="minorHAnsi" w:hAnsiTheme="minorHAnsi" w:cstheme="minorHAnsi"/>
-          <w:sz w:val="20"/>
-          <w:szCs w:val="20"/>
-        </w:rPr>
-        <w:t xml:space="preserve"> table to run.</w:t>
+        <w:t>This will take approximately 1 minute per 4000 rows in the vm_instance table to run.</w:t>
       </w:r>
     </w:p>
     <w:p>
@@ -7034,35 +6246,7 @@
         <w:rPr>
           <w:rFonts w:asciiTheme="minorHAnsi" w:hAnsiTheme="minorHAnsi" w:cstheme="minorHAnsi"/>
         </w:rPr>
-        <w:t xml:space="preserve"> to finish.  Tail the management server log (/</w:t>
-      </w:r>
-      <w:proofErr w:type="spellStart"/>
-      <w:r>
-        <w:rPr>
-          <w:rFonts w:asciiTheme="minorHAnsi" w:hAnsiTheme="minorHAnsi" w:cstheme="minorHAnsi"/>
-        </w:rPr>
-        <w:t>var</w:t>
-      </w:r>
-      <w:proofErr w:type="spellEnd"/>
-      <w:r>
-        <w:rPr>
-          <w:rFonts w:asciiTheme="minorHAnsi" w:hAnsiTheme="minorHAnsi" w:cstheme="minorHAnsi"/>
-        </w:rPr>
-        <w:t>/log/cloud/management/management-</w:t>
-      </w:r>
-      <w:proofErr w:type="spellStart"/>
-      <w:r>
-        <w:rPr>
-          <w:rFonts w:asciiTheme="minorHAnsi" w:hAnsiTheme="minorHAnsi" w:cstheme="minorHAnsi"/>
-        </w:rPr>
-        <w:t>server.log</w:t>
-      </w:r>
-      <w:proofErr w:type="spellEnd"/>
-      <w:r>
-        <w:rPr>
-          <w:rFonts w:asciiTheme="minorHAnsi" w:hAnsiTheme="minorHAnsi" w:cstheme="minorHAnsi"/>
-        </w:rPr>
-        <w:t xml:space="preserve">) and look for errors.  If the database upgrade fails the server will exit.  </w:t>
+        <w:t xml:space="preserve"> to finish.  Tail the management server log (/var/log/cloud/management/management-server.log) and look for errors.  If the database upgrade fails the server will exit.  </w:t>
       </w:r>
     </w:p>
     <w:p>
@@ -7150,15 +6334,7 @@
         <w:ind w:left="900"/>
       </w:pPr>
       <w:r>
-        <w:t xml:space="preserve"># </w:t>
-      </w:r>
-      <w:proofErr w:type="gramStart"/>
-      <w:r>
-        <w:t>service</w:t>
-      </w:r>
-      <w:proofErr w:type="gramEnd"/>
-      <w:r>
-        <w:t xml:space="preserve"> cloud-management st</w:t>
+        <w:t># service cloud-management st</w:t>
       </w:r>
       <w:r>
         <w:t>art</w:t>
@@ -7188,15 +6364,7 @@
         <w:ind w:left="900"/>
       </w:pPr>
       <w:r>
-        <w:t xml:space="preserve"># </w:t>
-      </w:r>
-      <w:proofErr w:type="gramStart"/>
-      <w:r>
-        <w:t>service</w:t>
-      </w:r>
-      <w:proofErr w:type="gramEnd"/>
-      <w:r>
-        <w:t xml:space="preserve"> cloud-</w:t>
+        <w:t># service cloud-</w:t>
       </w:r>
       <w:r>
         <w:t>usage</w:t>
@@ -7223,41 +6391,13 @@
         <w:rPr>
           <w:rFonts w:asciiTheme="minorHAnsi" w:hAnsiTheme="minorHAnsi" w:cstheme="minorHAnsi"/>
         </w:rPr>
-        <w:t xml:space="preserve">Stop, </w:t>
-      </w:r>
-      <w:proofErr w:type="gramStart"/>
+        <w:t xml:space="preserve">Stop, then start, all Secondary Storage VMs, Console Proxy VMs, and virtual routers.  </w:t>
+      </w:r>
       <w:r>
         <w:rPr>
           <w:rFonts w:asciiTheme="minorHAnsi" w:hAnsiTheme="minorHAnsi" w:cstheme="minorHAnsi"/>
         </w:rPr>
-        <w:t>then</w:t>
-      </w:r>
-      <w:proofErr w:type="gramEnd"/>
-      <w:r>
-        <w:rPr>
-          <w:rFonts w:asciiTheme="minorHAnsi" w:hAnsiTheme="minorHAnsi" w:cstheme="minorHAnsi"/>
-        </w:rPr>
-        <w:t xml:space="preserve"> start, all Secondary Storage VMs, Console Proxy VMs, and virtual routers.  </w:t>
-      </w:r>
-      <w:r>
-        <w:rPr>
-          <w:rFonts w:asciiTheme="minorHAnsi" w:hAnsiTheme="minorHAnsi" w:cstheme="minorHAnsi"/>
-        </w:rPr>
-        <w:t>A script is provided to implement this.  The script should be run once on one management server.  The script requires the IP address of the MySQL instance, the MySQL user to connect as, and the password to use for that user.  In addition to those parameters you need to provide the "-</w:t>
-      </w:r>
-      <w:proofErr w:type="gramStart"/>
-      <w:r>
-        <w:rPr>
-          <w:rFonts w:asciiTheme="minorHAnsi" w:hAnsiTheme="minorHAnsi" w:cstheme="minorHAnsi"/>
-        </w:rPr>
-        <w:t>a</w:t>
-      </w:r>
-      <w:proofErr w:type="gramEnd"/>
-      <w:r>
-        <w:rPr>
-          <w:rFonts w:asciiTheme="minorHAnsi" w:hAnsiTheme="minorHAnsi" w:cstheme="minorHAnsi"/>
-        </w:rPr>
-        <w:t xml:space="preserve">" argument.  For example, </w:t>
+        <w:t xml:space="preserve">A script is provided to implement this.  The script should be run once on one management server.  The script requires the IP address of the MySQL instance, the MySQL user to connect as, and the password to use for that user.  In addition to those parameters you need to provide the "-a" argument.  For example, </w:t>
       </w:r>
     </w:p>
     <w:p>
@@ -7269,13 +6409,8 @@
         <w:t xml:space="preserve"># </w:t>
       </w:r>
       <w:r>
-        <w:t>cloud-</w:t>
-      </w:r>
-      <w:proofErr w:type="spellStart"/>
-      <w:r>
-        <w:t>sysvmadm</w:t>
-      </w:r>
-      <w:proofErr w:type="spellEnd"/>
+        <w:t>cloud-sysvmadm</w:t>
+      </w:r>
       <w:r>
         <w:t xml:space="preserve"> -d 192.168.1.5 -u cloud -p password -a</w:t>
       </w:r>
@@ -7386,14 +6521,12 @@
                 <w:rFonts w:ascii="Courier New" w:hAnsi="Courier New" w:cs="Courier New"/>
               </w:rPr>
             </w:pPr>
-            <w:proofErr w:type="spellStart"/>
             <w:r>
               <w:rPr>
                 <w:rFonts w:ascii="Courier New" w:hAnsi="Courier New" w:cs="Courier New"/>
               </w:rPr>
               <w:t>max.account.public.ips</w:t>
             </w:r>
-            <w:proofErr w:type="spellEnd"/>
           </w:p>
         </w:tc>
         <w:tc>
@@ -7428,14 +6561,12 @@
                 <w:rFonts w:ascii="Courier New" w:hAnsi="Courier New" w:cs="Courier New"/>
               </w:rPr>
             </w:pPr>
-            <w:proofErr w:type="spellStart"/>
             <w:r>
               <w:rPr>
                 <w:rFonts w:ascii="Courier New" w:hAnsi="Courier New" w:cs="Courier New"/>
               </w:rPr>
               <w:t>max.account.snapshots</w:t>
             </w:r>
-            <w:proofErr w:type="spellEnd"/>
           </w:p>
         </w:tc>
         <w:tc>
@@ -7470,7 +6601,6 @@
                 <w:rFonts w:ascii="Courier New" w:hAnsi="Courier New" w:cs="Courier New"/>
               </w:rPr>
             </w:pPr>
-            <w:proofErr w:type="spellStart"/>
             <w:r>
               <w:rPr>
                 <w:rFonts w:ascii="Courier New" w:hAnsi="Courier New" w:cs="Courier New"/>
@@ -7478,7 +6608,6 @@
               <w:lastRenderedPageBreak/>
               <w:t>max.account.templates</w:t>
             </w:r>
-            <w:proofErr w:type="spellEnd"/>
           </w:p>
         </w:tc>
         <w:tc>
@@ -7513,14 +6642,12 @@
                 <w:rFonts w:ascii="Courier New" w:hAnsi="Courier New" w:cs="Courier New"/>
               </w:rPr>
             </w:pPr>
-            <w:proofErr w:type="spellStart"/>
             <w:r>
               <w:rPr>
                 <w:rFonts w:ascii="Courier New" w:hAnsi="Courier New" w:cs="Courier New"/>
               </w:rPr>
               <w:t>max.account.user.vms</w:t>
             </w:r>
-            <w:proofErr w:type="spellEnd"/>
           </w:p>
         </w:tc>
         <w:tc>
@@ -7555,14 +6682,12 @@
                 <w:rFonts w:ascii="Courier New" w:hAnsi="Courier New" w:cs="Courier New"/>
               </w:rPr>
             </w:pPr>
-            <w:proofErr w:type="spellStart"/>
             <w:r>
               <w:rPr>
                 <w:rFonts w:ascii="Courier New" w:hAnsi="Courier New" w:cs="Courier New"/>
               </w:rPr>
               <w:t>max.account.volumes</w:t>
             </w:r>
-            <w:proofErr w:type="spellEnd"/>
           </w:p>
         </w:tc>
         <w:tc>
@@ -7666,35 +6791,7 @@
         <w:rPr>
           <w:rFonts w:asciiTheme="minorHAnsi" w:hAnsiTheme="minorHAnsi" w:cstheme="minorHAnsi"/>
         </w:rPr>
-        <w:t xml:space="preserve">you may skip this step.  If your deployment uses direct tagged networking you should set the availability to optional.  Go to Configuration -&gt; Network Offerings -&gt; </w:t>
-      </w:r>
-      <w:proofErr w:type="spellStart"/>
-      <w:r>
-        <w:rPr>
-          <w:rFonts w:asciiTheme="minorHAnsi" w:hAnsiTheme="minorHAnsi" w:cstheme="minorHAnsi"/>
-        </w:rPr>
-        <w:t>DefaultVirtualizedNetworkOffering</w:t>
-      </w:r>
-      <w:proofErr w:type="spellEnd"/>
-      <w:r>
-        <w:rPr>
-          <w:rFonts w:asciiTheme="minorHAnsi" w:hAnsiTheme="minorHAnsi" w:cstheme="minorHAnsi"/>
-        </w:rPr>
-        <w:t xml:space="preserve">.  In Actions choose Edit, </w:t>
-      </w:r>
-      <w:proofErr w:type="gramStart"/>
-      <w:r>
-        <w:rPr>
-          <w:rFonts w:asciiTheme="minorHAnsi" w:hAnsiTheme="minorHAnsi" w:cstheme="minorHAnsi"/>
-        </w:rPr>
-        <w:t>then</w:t>
-      </w:r>
-      <w:proofErr w:type="gramEnd"/>
-      <w:r>
-        <w:rPr>
-          <w:rFonts w:asciiTheme="minorHAnsi" w:hAnsiTheme="minorHAnsi" w:cstheme="minorHAnsi"/>
-        </w:rPr>
-        <w:t xml:space="preserve"> change the Availability to Optional.</w:t>
+        <w:t>you may skip this step.  If your deployment uses direct tagged networking you should set the availability to optional.  Go to Configuration -&gt; Network Offerings -&gt; DefaultVirtualizedNetworkOffering.  In Actions choose Edit, then change the Availability to Optional.</w:t>
       </w:r>
       <w:r>
         <w:rPr>
@@ -7851,7 +6948,7 @@
             <w:rPr>
               <w:noProof/>
             </w:rPr>
-            <w:t>4</w:t>
+            <w:t>8</w:t>
           </w:r>
           <w:r>
             <w:rPr>
@@ -7907,21 +7004,8 @@
         <w:tab w:val="right" w:pos="10800"/>
       </w:tabs>
     </w:pPr>
-    <w:proofErr w:type="spellStart"/>
     <w:r>
-      <w:t>Cloud.com</w:t>
-    </w:r>
-    <w:proofErr w:type="spellEnd"/>
-    <w:r>
-      <w:t xml:space="preserve"> </w:t>
-    </w:r>
-    <w:proofErr w:type="spellStart"/>
-    <w:r>
-      <w:t>CloudStack</w:t>
-    </w:r>
-    <w:proofErr w:type="spellEnd"/>
-    <w:r>
-      <w:t xml:space="preserve"> 2.2.4 Release Notes</w:t>
+      <w:t>Cloud.com CloudStack 2.2.4 Release Notes</w:t>
     </w:r>
     <w:r>
       <w:tab/>
@@ -11045,7 +10129,7 @@
 </file>
 
 <file path=customXml/itemProps1.xml><?xml version="1.0" encoding="utf-8"?>
-<ds:datastoreItem xmlns:ds="http://schemas.openxmlformats.org/officeDocument/2006/customXml" ds:itemID="{E552C5CA-0087-4A31-85D1-8AD31B6F070A}">
+<ds:datastoreItem xmlns:ds="http://schemas.openxmlformats.org/officeDocument/2006/customXml" ds:itemID="{EBF7D117-C66D-4AD7-BED4-27DD0949035D}">
   <ds:schemaRefs>
     <ds:schemaRef ds:uri="http://schemas.openxmlformats.org/officeDocument/2006/bibliography"/>
   </ds:schemaRefs>

</xml_diff>